<commit_message>
Weekly report home updated
</commit_message>
<xml_diff>
--- a/tables.docx
+++ b/tables.docx
@@ -14,101 +14,7 @@
         <w:rPr>
           <w:b/>
           <w:noProof/>
-          <w:sz w:val="2"/>
-        </w:rPr>
-        <mc:AlternateContent>
-          <mc:Choice Requires="wps">
-            <w:drawing>
-              <wp:anchor distT="0" distB="0" distL="114300" distR="114300" simplePos="0" relativeHeight="251661312" behindDoc="1" locked="0" layoutInCell="1" allowOverlap="1" wp14:anchorId="640A4AED" wp14:editId="79E95391">
-                <wp:simplePos x="0" y="0"/>
-                <wp:positionH relativeFrom="column">
-                  <wp:posOffset>9096153</wp:posOffset>
-                </wp:positionH>
-                <wp:positionV relativeFrom="paragraph">
-                  <wp:posOffset>276447</wp:posOffset>
-                </wp:positionV>
-                <wp:extent cx="2568575" cy="265813"/>
-                <wp:effectExtent l="0" t="0" r="22225" b="20320"/>
-                <wp:wrapNone/>
-                <wp:docPr id="1" name="Text Box 2"/>
-                <wp:cNvGraphicFramePr>
-                  <a:graphicFrameLocks xmlns:a="http://schemas.openxmlformats.org/drawingml/2006/main"/>
-                </wp:cNvGraphicFramePr>
-                <a:graphic xmlns:a="http://schemas.openxmlformats.org/drawingml/2006/main">
-                  <a:graphicData uri="http://schemas.microsoft.com/office/word/2010/wordprocessingShape">
-                    <wps:wsp>
-                      <wps:cNvSpPr txBox="1">
-                        <a:spLocks noChangeArrowheads="1"/>
-                      </wps:cNvSpPr>
-                      <wps:spPr bwMode="auto">
-                        <a:xfrm>
-                          <a:off x="0" y="0"/>
-                          <a:ext cx="2568575" cy="265813"/>
-                        </a:xfrm>
-                        <a:prstGeom prst="rect">
-                          <a:avLst/>
-                        </a:prstGeom>
-                        <a:solidFill>
-                          <a:srgbClr val="FFFFFF"/>
-                        </a:solidFill>
-                        <a:ln w="9525">
-                          <a:solidFill>
-                            <a:srgbClr val="000000"/>
-                          </a:solidFill>
-                          <a:miter lim="800000"/>
-                          <a:headEnd/>
-                          <a:tailEnd/>
-                        </a:ln>
-                      </wps:spPr>
-                      <wps:txbx>
-                        <w:txbxContent>
-                          <w:p>
-                            <w:r>
-                              <w:t>F/S Name: FSN</w:t>
-                            </w:r>
-                          </w:p>
-                        </w:txbxContent>
-                      </wps:txbx>
-                      <wps:bodyPr rot="0" vert="horz" wrap="square" lIns="91440" tIns="45720" rIns="91440" bIns="45720" anchor="t" anchorCtr="0">
-                        <a:noAutofit/>
-                      </wps:bodyPr>
-                    </wps:wsp>
-                  </a:graphicData>
-                </a:graphic>
-                <wp14:sizeRelH relativeFrom="margin">
-                  <wp14:pctWidth>0</wp14:pctWidth>
-                </wp14:sizeRelH>
-                <wp14:sizeRelV relativeFrom="margin">
-                  <wp14:pctHeight>0</wp14:pctHeight>
-                </wp14:sizeRelV>
-              </wp:anchor>
-            </w:drawing>
-          </mc:Choice>
-          <mc:Fallback>
-            <w:pict>
-              <v:shapetype w14:anchorId="640A4AED" id="_x0000_t202" coordsize="21600,21600" o:spt="202" path="m,l,21600r21600,l21600,xe">
-                <v:stroke joinstyle="miter"/>
-                <v:path gradientshapeok="t" o:connecttype="rect"/>
-              </v:shapetype>
-              <v:shape id="Text Box 2" o:spid="_x0000_s1026" type="#_x0000_t202" style="position:absolute;left:0;text-align:left;margin-left:716.25pt;margin-top:21.75pt;width:202.25pt;height:20.95pt;z-index:-251655168;visibility:visible;mso-wrap-style:square;mso-width-percent:0;mso-height-percent:0;mso-wrap-distance-left:9pt;mso-wrap-distance-top:0;mso-wrap-distance-right:9pt;mso-wrap-distance-bottom:0;mso-position-horizontal:absolute;mso-position-horizontal-relative:text;mso-position-vertical:absolute;mso-position-vertical-relative:text;mso-width-percent:0;mso-height-percent:0;mso-width-relative:margin;mso-height-relative:margin;v-text-anchor:top" o:gfxdata="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">
-                <v:textbox>
-                  <w:txbxContent>
-                    <w:p>
-                      <w:r>
-                        <w:t>F/S Name: FSN</w:t>
-                      </w:r>
-                    </w:p>
-                  </w:txbxContent>
-                </v:textbox>
-              </v:shape>
-            </w:pict>
-          </mc:Fallback>
-        </mc:AlternateContent>
-      </w:r>
-      <w:r>
-        <w:rPr>
-          <w:b/>
-          <w:noProof/>
+          <w:lang w:bidi="bn-IN"/>
         </w:rPr>
         <mc:AlternateContent>
           <mc:Choice Requires="wps">
@@ -203,7 +109,11 @@
           </mc:Choice>
           <mc:Fallback>
             <w:pict>
-              <v:shape w14:anchorId="69FB96C6" id="_x0000_s1027" type="#_x0000_t202" style="position:absolute;left:0;text-align:left;margin-left:0;margin-top:0;width:186.95pt;height:110.55pt;z-index:251659264;visibility:visible;mso-wrap-style:square;mso-width-percent:400;mso-height-percent:200;mso-wrap-distance-left:9pt;mso-wrap-distance-top:0;mso-wrap-distance-right:9pt;mso-wrap-distance-bottom:0;mso-position-horizontal:center;mso-position-horizontal-relative:text;mso-position-vertical:absolute;mso-position-vertical-relative:text;mso-width-percent:400;mso-height-percent:200;mso-width-relative:margin;mso-height-relative:margin;v-text-anchor:top" o:gfxdata="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" filled="f" stroked="f">
+              <v:shapetype w14:anchorId="69FB96C6" id="_x0000_t202" coordsize="21600,21600" o:spt="202" path="m,l,21600r21600,l21600,xe">
+                <v:stroke joinstyle="miter"/>
+                <v:path gradientshapeok="t" o:connecttype="rect"/>
+              </v:shapetype>
+              <v:shape id="Text Box 2" o:spid="_x0000_s1026" type="#_x0000_t202" style="position:absolute;left:0;text-align:left;margin-left:0;margin-top:0;width:186.95pt;height:110.55pt;z-index:251659264;visibility:visible;mso-wrap-style:square;mso-width-percent:400;mso-height-percent:200;mso-wrap-distance-left:9pt;mso-wrap-distance-top:0;mso-wrap-distance-right:9pt;mso-wrap-distance-bottom:0;mso-position-horizontal:center;mso-position-horizontal-relative:text;mso-position-vertical:absolute;mso-position-vertical-relative:text;mso-width-percent:400;mso-height-percent:200;mso-width-relative:margin;mso-height-relative:margin;v-text-anchor:top" o:gfxdata="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" filled="f" stroked="f">
                 <v:textbox style="mso-fit-shape-to-text:t">
                   <w:txbxContent>
                     <w:p>
@@ -419,7 +329,30 @@
     </w:tbl>
     <w:p>
       <w:pPr>
+        <w:jc w:val="right"/>
+      </w:pPr>
+      <w:r>
+        <w:t xml:space="preserve">F/S </w:t>
+      </w:r>
+      <w:bookmarkStart w:id="0" w:name="_GoBack"/>
+      <w:bookmarkEnd w:id="0"/>
+      <w:r>
+        <w:t xml:space="preserve">Name: </w:t>
+      </w:r>
+      <w:r>
+        <w:rPr>
+          <w:b/>
+          <w:bCs/>
+          <w:i/>
+          <w:iCs/>
+        </w:rPr>
+        <w:t>FSN</w:t>
+      </w:r>
+    </w:p>
+    <w:p>
+      <w:pPr>
         <w:spacing w:line="240" w:lineRule="auto"/>
+        <w:jc w:val="right"/>
         <w:rPr>
           <w:b/>
           <w:sz w:val="2"/>
@@ -442,8 +375,8 @@
         <w:tblLook w:val="04A0" w:firstRow="1" w:lastRow="0" w:firstColumn="1" w:lastColumn="0" w:noHBand="0" w:noVBand="1"/>
       </w:tblPr>
       <w:tblGrid>
-        <w:gridCol w:w="585"/>
-        <w:gridCol w:w="1215"/>
+        <w:gridCol w:w="450"/>
+        <w:gridCol w:w="1260"/>
         <w:gridCol w:w="1260"/>
         <w:gridCol w:w="900"/>
         <w:gridCol w:w="450"/>
@@ -451,8 +384,8 @@
         <w:gridCol w:w="450"/>
         <w:gridCol w:w="450"/>
         <w:gridCol w:w="450"/>
-        <w:gridCol w:w="450"/>
-        <w:gridCol w:w="450"/>
+        <w:gridCol w:w="630"/>
+        <w:gridCol w:w="360"/>
         <w:gridCol w:w="630"/>
         <w:gridCol w:w="630"/>
         <w:gridCol w:w="450"/>
@@ -461,18 +394,18 @@
         <w:gridCol w:w="720"/>
         <w:gridCol w:w="441"/>
         <w:gridCol w:w="325"/>
-        <w:gridCol w:w="560"/>
-        <w:gridCol w:w="560"/>
-        <w:gridCol w:w="770"/>
+        <w:gridCol w:w="494"/>
+        <w:gridCol w:w="450"/>
         <w:gridCol w:w="810"/>
         <w:gridCol w:w="720"/>
-        <w:gridCol w:w="360"/>
-        <w:gridCol w:w="360"/>
-        <w:gridCol w:w="360"/>
-        <w:gridCol w:w="360"/>
-        <w:gridCol w:w="360"/>
-        <w:gridCol w:w="854"/>
-        <w:gridCol w:w="900"/>
+        <w:gridCol w:w="720"/>
+        <w:gridCol w:w="540"/>
+        <w:gridCol w:w="450"/>
+        <w:gridCol w:w="450"/>
+        <w:gridCol w:w="450"/>
+        <w:gridCol w:w="450"/>
+        <w:gridCol w:w="720"/>
+        <w:gridCol w:w="720"/>
       </w:tblGrid>
       <w:tr>
         <w:trPr>
@@ -480,7 +413,7 @@
         </w:trPr>
         <w:tc>
           <w:tcPr>
-            <w:tcW w:w="585" w:type="dxa"/>
+            <w:tcW w:w="450" w:type="dxa"/>
             <w:vMerge w:val="restart"/>
             <w:textDirection w:val="btLr"/>
             <w:vAlign w:val="center"/>
@@ -501,32 +434,6 @@
                 <w:szCs w:val="18"/>
               </w:rPr>
               <w:t>Member No.</w:t>
-            </w:r>
-          </w:p>
-        </w:tc>
-        <w:tc>
-          <w:tcPr>
-            <w:tcW w:w="1215" w:type="dxa"/>
-            <w:vMerge w:val="restart"/>
-            <w:textDirection w:val="btLr"/>
-            <w:vAlign w:val="center"/>
-          </w:tcPr>
-          <w:p>
-            <w:pPr>
-              <w:spacing w:after="0" w:line="240" w:lineRule="auto"/>
-              <w:ind w:left="113" w:right="113"/>
-              <w:jc w:val="center"/>
-              <w:rPr>
-                <w:sz w:val="18"/>
-                <w:szCs w:val="18"/>
-              </w:rPr>
-            </w:pPr>
-            <w:r>
-              <w:rPr>
-                <w:sz w:val="18"/>
-                <w:szCs w:val="18"/>
-              </w:rPr>
-              <w:t>Member’s name</w:t>
             </w:r>
           </w:p>
         </w:tc>
@@ -552,13 +459,39 @@
                 <w:sz w:val="18"/>
                 <w:szCs w:val="18"/>
               </w:rPr>
+              <w:t>Member’s name</w:t>
+            </w:r>
+          </w:p>
+        </w:tc>
+        <w:tc>
+          <w:tcPr>
+            <w:tcW w:w="1260" w:type="dxa"/>
+            <w:vMerge w:val="restart"/>
+            <w:textDirection w:val="btLr"/>
+            <w:vAlign w:val="center"/>
+          </w:tcPr>
+          <w:p>
+            <w:pPr>
+              <w:spacing w:after="0" w:line="240" w:lineRule="auto"/>
+              <w:ind w:left="113" w:right="113"/>
+              <w:jc w:val="center"/>
+              <w:rPr>
+                <w:sz w:val="18"/>
+                <w:szCs w:val="18"/>
+              </w:rPr>
+            </w:pPr>
+            <w:r>
+              <w:rPr>
+                <w:sz w:val="18"/>
+                <w:szCs w:val="18"/>
+              </w:rPr>
               <w:t>Name of husband</w:t>
             </w:r>
           </w:p>
         </w:tc>
         <w:tc>
           <w:tcPr>
-            <w:tcW w:w="6480" w:type="dxa"/>
+            <w:tcW w:w="6570" w:type="dxa"/>
             <w:gridSpan w:val="12"/>
             <w:vAlign w:val="center"/>
           </w:tcPr>
@@ -622,7 +555,7 @@
         </w:trPr>
         <w:tc>
           <w:tcPr>
-            <w:tcW w:w="585" w:type="dxa"/>
+            <w:tcW w:w="450" w:type="dxa"/>
             <w:vMerge/>
           </w:tcPr>
           <w:p>
@@ -637,7 +570,7 @@
         </w:tc>
         <w:tc>
           <w:tcPr>
-            <w:tcW w:w="1215" w:type="dxa"/>
+            <w:tcW w:w="1260" w:type="dxa"/>
             <w:vMerge/>
           </w:tcPr>
           <w:p>
@@ -693,7 +626,7 @@
         </w:tc>
         <w:tc>
           <w:tcPr>
-            <w:tcW w:w="3780" w:type="dxa"/>
+            <w:tcW w:w="3870" w:type="dxa"/>
             <w:gridSpan w:val="8"/>
             <w:vAlign w:val="center"/>
           </w:tcPr>
@@ -880,7 +813,7 @@
         </w:tc>
         <w:tc>
           <w:tcPr>
-            <w:tcW w:w="560" w:type="dxa"/>
+            <w:tcW w:w="494" w:type="dxa"/>
             <w:vMerge w:val="restart"/>
             <w:textDirection w:val="btLr"/>
             <w:vAlign w:val="center"/>
@@ -906,7 +839,7 @@
         </w:tc>
         <w:tc>
           <w:tcPr>
-            <w:tcW w:w="560" w:type="dxa"/>
+            <w:tcW w:w="450" w:type="dxa"/>
             <w:vMerge w:val="restart"/>
             <w:textDirection w:val="btLr"/>
             <w:vAlign w:val="center"/>
@@ -927,31 +860,6 @@
                 <w:szCs w:val="16"/>
               </w:rPr>
               <w:t>Investment (C/B/M)</w:t>
-            </w:r>
-          </w:p>
-        </w:tc>
-        <w:tc>
-          <w:tcPr>
-            <w:tcW w:w="770" w:type="dxa"/>
-            <w:vMerge w:val="restart"/>
-            <w:textDirection w:val="btLr"/>
-            <w:vAlign w:val="center"/>
-          </w:tcPr>
-          <w:p>
-            <w:pPr>
-              <w:spacing w:after="0"/>
-              <w:jc w:val="center"/>
-              <w:rPr>
-                <w:sz w:val="16"/>
-                <w:szCs w:val="16"/>
-              </w:rPr>
-            </w:pPr>
-            <w:r>
-              <w:rPr>
-                <w:sz w:val="16"/>
-                <w:szCs w:val="16"/>
-              </w:rPr>
-              <w:t>Last Month (Outstanding)</w:t>
             </w:r>
           </w:p>
         </w:tc>
@@ -964,20 +872,19 @@
           </w:tcPr>
           <w:p>
             <w:pPr>
-              <w:spacing w:after="0" w:line="240" w:lineRule="auto"/>
-              <w:ind w:left="113" w:right="113"/>
-              <w:jc w:val="center"/>
-              <w:rPr>
-                <w:sz w:val="16"/>
-                <w:szCs w:val="16"/>
-              </w:rPr>
-            </w:pPr>
-            <w:r>
-              <w:rPr>
-                <w:sz w:val="16"/>
-                <w:szCs w:val="16"/>
-              </w:rPr>
-              <w:t>Disbuds Current month</w:t>
+              <w:spacing w:after="0"/>
+              <w:jc w:val="center"/>
+              <w:rPr>
+                <w:sz w:val="16"/>
+                <w:szCs w:val="16"/>
+              </w:rPr>
+            </w:pPr>
+            <w:r>
+              <w:rPr>
+                <w:sz w:val="16"/>
+                <w:szCs w:val="16"/>
+              </w:rPr>
+              <w:t>Last Month (Outstanding)</w:t>
             </w:r>
           </w:p>
         </w:tc>
@@ -1003,13 +910,13 @@
                 <w:sz w:val="16"/>
                 <w:szCs w:val="16"/>
               </w:rPr>
-              <w:t>Total Balance</w:t>
-            </w:r>
-          </w:p>
-        </w:tc>
-        <w:tc>
-          <w:tcPr>
-            <w:tcW w:w="360" w:type="dxa"/>
+              <w:t>Disbuds Current month</w:t>
+            </w:r>
+          </w:p>
+        </w:tc>
+        <w:tc>
+          <w:tcPr>
+            <w:tcW w:w="720" w:type="dxa"/>
             <w:vMerge w:val="restart"/>
             <w:textDirection w:val="btLr"/>
             <w:vAlign w:val="center"/>
@@ -1029,13 +936,13 @@
                 <w:sz w:val="16"/>
                 <w:szCs w:val="16"/>
               </w:rPr>
-              <w:t>Date</w:t>
-            </w:r>
-          </w:p>
-        </w:tc>
-        <w:tc>
-          <w:tcPr>
-            <w:tcW w:w="360" w:type="dxa"/>
+              <w:t>Total Balance</w:t>
+            </w:r>
+          </w:p>
+        </w:tc>
+        <w:tc>
+          <w:tcPr>
+            <w:tcW w:w="540" w:type="dxa"/>
             <w:vMerge w:val="restart"/>
             <w:textDirection w:val="btLr"/>
             <w:vAlign w:val="center"/>
@@ -1061,7 +968,7 @@
         </w:tc>
         <w:tc>
           <w:tcPr>
-            <w:tcW w:w="360" w:type="dxa"/>
+            <w:tcW w:w="450" w:type="dxa"/>
             <w:vMerge w:val="restart"/>
             <w:textDirection w:val="btLr"/>
             <w:vAlign w:val="center"/>
@@ -1087,7 +994,7 @@
         </w:tc>
         <w:tc>
           <w:tcPr>
-            <w:tcW w:w="360" w:type="dxa"/>
+            <w:tcW w:w="450" w:type="dxa"/>
             <w:vMerge w:val="restart"/>
             <w:textDirection w:val="btLr"/>
             <w:vAlign w:val="center"/>
@@ -1113,7 +1020,7 @@
         </w:tc>
         <w:tc>
           <w:tcPr>
-            <w:tcW w:w="360" w:type="dxa"/>
+            <w:tcW w:w="450" w:type="dxa"/>
             <w:vMerge w:val="restart"/>
             <w:textDirection w:val="btLr"/>
             <w:vAlign w:val="center"/>
@@ -1139,13 +1046,41 @@
         </w:tc>
         <w:tc>
           <w:tcPr>
-            <w:tcW w:w="854" w:type="dxa"/>
+            <w:tcW w:w="450" w:type="dxa"/>
             <w:vMerge w:val="restart"/>
+            <w:textDirection w:val="btLr"/>
+            <w:vAlign w:val="center"/>
+          </w:tcPr>
+          <w:p>
+            <w:pPr>
+              <w:spacing w:after="0" w:line="240" w:lineRule="auto"/>
+              <w:ind w:left="113" w:right="113"/>
+              <w:jc w:val="center"/>
+              <w:rPr>
+                <w:sz w:val="16"/>
+                <w:szCs w:val="16"/>
+              </w:rPr>
+            </w:pPr>
+            <w:r>
+              <w:rPr>
+                <w:sz w:val="16"/>
+                <w:szCs w:val="16"/>
+              </w:rPr>
+              <w:t>Date</w:t>
+            </w:r>
+          </w:p>
+        </w:tc>
+        <w:tc>
+          <w:tcPr>
+            <w:tcW w:w="720" w:type="dxa"/>
+            <w:vMerge w:val="restart"/>
+            <w:textDirection w:val="btLr"/>
             <w:vAlign w:val="center"/>
           </w:tcPr>
           <w:p>
             <w:pPr>
               <w:spacing w:after="0"/>
+              <w:ind w:left="113" w:right="113"/>
               <w:jc w:val="center"/>
               <w:rPr>
                 <w:w w:val="90"/>
@@ -1165,13 +1100,15 @@
         </w:tc>
         <w:tc>
           <w:tcPr>
-            <w:tcW w:w="900" w:type="dxa"/>
+            <w:tcW w:w="720" w:type="dxa"/>
             <w:vMerge w:val="restart"/>
-            <w:vAlign w:val="center"/>
-          </w:tcPr>
-          <w:p>
-            <w:pPr>
-              <w:spacing w:after="0" w:line="240" w:lineRule="auto"/>
+            <w:textDirection w:val="btLr"/>
+            <w:vAlign w:val="center"/>
+          </w:tcPr>
+          <w:p>
+            <w:pPr>
+              <w:spacing w:after="0" w:line="240" w:lineRule="auto"/>
+              <w:ind w:left="113" w:right="113"/>
               <w:jc w:val="center"/>
               <w:rPr>
                 <w:w w:val="80"/>
@@ -1197,22 +1134,7 @@
         </w:trPr>
         <w:tc>
           <w:tcPr>
-            <w:tcW w:w="585" w:type="dxa"/>
-            <w:vMerge/>
-          </w:tcPr>
-          <w:p>
-            <w:pPr>
-              <w:spacing w:after="0" w:line="240" w:lineRule="auto"/>
-              <w:rPr>
-                <w:sz w:val="16"/>
-                <w:szCs w:val="16"/>
-              </w:rPr>
-            </w:pPr>
-          </w:p>
-        </w:tc>
-        <w:tc>
-          <w:tcPr>
-            <w:tcW w:w="1215" w:type="dxa"/>
+            <w:tcW w:w="450" w:type="dxa"/>
             <w:vMerge/>
           </w:tcPr>
           <w:p>
@@ -1242,6 +1164,21 @@
         </w:tc>
         <w:tc>
           <w:tcPr>
+            <w:tcW w:w="1260" w:type="dxa"/>
+            <w:vMerge/>
+          </w:tcPr>
+          <w:p>
+            <w:pPr>
+              <w:spacing w:after="0" w:line="240" w:lineRule="auto"/>
+              <w:rPr>
+                <w:sz w:val="16"/>
+                <w:szCs w:val="16"/>
+              </w:rPr>
+            </w:pPr>
+          </w:p>
+        </w:tc>
+        <w:tc>
+          <w:tcPr>
             <w:tcW w:w="900" w:type="dxa"/>
             <w:vMerge/>
           </w:tcPr>
@@ -1382,58 +1319,6 @@
         </w:tc>
         <w:tc>
           <w:tcPr>
-            <w:tcW w:w="450" w:type="dxa"/>
-            <w:textDirection w:val="btLr"/>
-            <w:vAlign w:val="center"/>
-          </w:tcPr>
-          <w:p>
-            <w:pPr>
-              <w:spacing w:after="0" w:line="240" w:lineRule="auto"/>
-              <w:ind w:left="113" w:right="113"/>
-              <w:jc w:val="center"/>
-              <w:rPr>
-                <w:sz w:val="16"/>
-                <w:szCs w:val="16"/>
-              </w:rPr>
-            </w:pPr>
-            <w:proofErr w:type="spellStart"/>
-            <w:r>
-              <w:rPr>
-                <w:sz w:val="16"/>
-                <w:szCs w:val="16"/>
-              </w:rPr>
-              <w:t>Rebet</w:t>
-            </w:r>
-            <w:proofErr w:type="spellEnd"/>
-          </w:p>
-        </w:tc>
-        <w:tc>
-          <w:tcPr>
-            <w:tcW w:w="450" w:type="dxa"/>
-            <w:textDirection w:val="btLr"/>
-            <w:vAlign w:val="center"/>
-          </w:tcPr>
-          <w:p>
-            <w:pPr>
-              <w:spacing w:after="0" w:line="240" w:lineRule="auto"/>
-              <w:ind w:left="113" w:right="113"/>
-              <w:jc w:val="center"/>
-              <w:rPr>
-                <w:sz w:val="16"/>
-                <w:szCs w:val="16"/>
-              </w:rPr>
-            </w:pPr>
-            <w:r>
-              <w:rPr>
-                <w:sz w:val="16"/>
-                <w:szCs w:val="16"/>
-              </w:rPr>
-              <w:t>Date</w:t>
-            </w:r>
-          </w:p>
-        </w:tc>
-        <w:tc>
-          <w:tcPr>
             <w:tcW w:w="630" w:type="dxa"/>
             <w:textDirection w:val="btLr"/>
             <w:vAlign w:val="center"/>
@@ -1441,6 +1326,58 @@
           <w:p>
             <w:pPr>
               <w:spacing w:after="0" w:line="240" w:lineRule="auto"/>
+              <w:ind w:left="113" w:right="113"/>
+              <w:jc w:val="center"/>
+              <w:rPr>
+                <w:sz w:val="16"/>
+                <w:szCs w:val="16"/>
+              </w:rPr>
+            </w:pPr>
+            <w:proofErr w:type="spellStart"/>
+            <w:r>
+              <w:rPr>
+                <w:sz w:val="16"/>
+                <w:szCs w:val="16"/>
+              </w:rPr>
+              <w:t>Rebet</w:t>
+            </w:r>
+            <w:proofErr w:type="spellEnd"/>
+          </w:p>
+        </w:tc>
+        <w:tc>
+          <w:tcPr>
+            <w:tcW w:w="360" w:type="dxa"/>
+            <w:textDirection w:val="btLr"/>
+            <w:vAlign w:val="center"/>
+          </w:tcPr>
+          <w:p>
+            <w:pPr>
+              <w:spacing w:after="0" w:line="240" w:lineRule="auto"/>
+              <w:ind w:left="113" w:right="113"/>
+              <w:jc w:val="center"/>
+              <w:rPr>
+                <w:sz w:val="16"/>
+                <w:szCs w:val="16"/>
+              </w:rPr>
+            </w:pPr>
+            <w:r>
+              <w:rPr>
+                <w:sz w:val="16"/>
+                <w:szCs w:val="16"/>
+              </w:rPr>
+              <w:t>Date</w:t>
+            </w:r>
+          </w:p>
+        </w:tc>
+        <w:tc>
+          <w:tcPr>
+            <w:tcW w:w="630" w:type="dxa"/>
+            <w:textDirection w:val="btLr"/>
+            <w:vAlign w:val="center"/>
+          </w:tcPr>
+          <w:p>
+            <w:pPr>
+              <w:spacing w:after="0" w:line="240" w:lineRule="auto"/>
               <w:jc w:val="center"/>
               <w:rPr>
                 <w:sz w:val="16"/>
@@ -1583,7 +1520,7 @@
         </w:tc>
         <w:tc>
           <w:tcPr>
-            <w:tcW w:w="560" w:type="dxa"/>
+            <w:tcW w:w="494" w:type="dxa"/>
             <w:vMerge/>
           </w:tcPr>
           <w:p>
@@ -1598,22 +1535,7 @@
         </w:tc>
         <w:tc>
           <w:tcPr>
-            <w:tcW w:w="560" w:type="dxa"/>
-            <w:vMerge/>
-          </w:tcPr>
-          <w:p>
-            <w:pPr>
-              <w:spacing w:after="0" w:line="240" w:lineRule="auto"/>
-              <w:rPr>
-                <w:sz w:val="16"/>
-                <w:szCs w:val="16"/>
-              </w:rPr>
-            </w:pPr>
-          </w:p>
-        </w:tc>
-        <w:tc>
-          <w:tcPr>
-            <w:tcW w:w="770" w:type="dxa"/>
+            <w:tcW w:w="450" w:type="dxa"/>
             <w:vMerge/>
           </w:tcPr>
           <w:p>
@@ -1658,7 +1580,7 @@
         </w:tc>
         <w:tc>
           <w:tcPr>
-            <w:tcW w:w="360" w:type="dxa"/>
+            <w:tcW w:w="720" w:type="dxa"/>
             <w:vMerge/>
           </w:tcPr>
           <w:p>
@@ -1673,7 +1595,7 @@
         </w:tc>
         <w:tc>
           <w:tcPr>
-            <w:tcW w:w="360" w:type="dxa"/>
+            <w:tcW w:w="540" w:type="dxa"/>
             <w:vMerge/>
           </w:tcPr>
           <w:p>
@@ -1688,7 +1610,7 @@
         </w:tc>
         <w:tc>
           <w:tcPr>
-            <w:tcW w:w="360" w:type="dxa"/>
+            <w:tcW w:w="450" w:type="dxa"/>
             <w:vMerge/>
           </w:tcPr>
           <w:p>
@@ -1703,7 +1625,7 @@
         </w:tc>
         <w:tc>
           <w:tcPr>
-            <w:tcW w:w="360" w:type="dxa"/>
+            <w:tcW w:w="450" w:type="dxa"/>
             <w:vMerge/>
           </w:tcPr>
           <w:p>
@@ -1718,7 +1640,7 @@
         </w:tc>
         <w:tc>
           <w:tcPr>
-            <w:tcW w:w="360" w:type="dxa"/>
+            <w:tcW w:w="450" w:type="dxa"/>
             <w:vMerge/>
           </w:tcPr>
           <w:p>
@@ -1733,7 +1655,7 @@
         </w:tc>
         <w:tc>
           <w:tcPr>
-            <w:tcW w:w="854" w:type="dxa"/>
+            <w:tcW w:w="450" w:type="dxa"/>
             <w:vMerge/>
           </w:tcPr>
           <w:p>
@@ -1748,7 +1670,22 @@
         </w:tc>
         <w:tc>
           <w:tcPr>
-            <w:tcW w:w="900" w:type="dxa"/>
+            <w:tcW w:w="720" w:type="dxa"/>
+            <w:vMerge/>
+          </w:tcPr>
+          <w:p>
+            <w:pPr>
+              <w:spacing w:after="0" w:line="240" w:lineRule="auto"/>
+              <w:rPr>
+                <w:sz w:val="16"/>
+                <w:szCs w:val="16"/>
+              </w:rPr>
+            </w:pPr>
+          </w:p>
+        </w:tc>
+        <w:tc>
+          <w:tcPr>
+            <w:tcW w:w="720" w:type="dxa"/>
             <w:vMerge/>
           </w:tcPr>
           <w:p>
@@ -1765,22 +1702,22 @@
       <w:tr>
         <w:tc>
           <w:tcPr>
-            <w:tcW w:w="585" w:type="dxa"/>
-            <w:vAlign w:val="center"/>
-          </w:tcPr>
-          <w:p>
-            <w:pPr>
-              <w:spacing w:after="0" w:line="240" w:lineRule="auto"/>
-              <w:jc w:val="center"/>
-              <w:rPr>
-                <w:sz w:val="16"/>
-                <w:szCs w:val="16"/>
-              </w:rPr>
-            </w:pPr>
-            <w:r>
-              <w:rPr>
-                <w:sz w:val="16"/>
-                <w:szCs w:val="16"/>
+            <w:tcW w:w="450" w:type="dxa"/>
+            <w:vAlign w:val="center"/>
+          </w:tcPr>
+          <w:p>
+            <w:pPr>
+              <w:spacing w:after="0" w:line="240" w:lineRule="auto"/>
+              <w:jc w:val="center"/>
+              <w:rPr>
+                <w:sz w:val="14"/>
+                <w:szCs w:val="14"/>
+              </w:rPr>
+            </w:pPr>
+            <w:r>
+              <w:rPr>
+                <w:sz w:val="14"/>
+                <w:szCs w:val="14"/>
               </w:rPr>
               <w:t>SL</w:t>
             </w:r>
@@ -1788,22 +1725,22 @@
         </w:tc>
         <w:tc>
           <w:tcPr>
-            <w:tcW w:w="1215" w:type="dxa"/>
-            <w:vAlign w:val="center"/>
-          </w:tcPr>
-          <w:p>
-            <w:pPr>
-              <w:spacing w:after="0" w:line="240" w:lineRule="auto"/>
-              <w:jc w:val="center"/>
-              <w:rPr>
-                <w:sz w:val="16"/>
-                <w:szCs w:val="16"/>
-              </w:rPr>
-            </w:pPr>
-            <w:r>
-              <w:rPr>
-                <w:sz w:val="16"/>
-                <w:szCs w:val="16"/>
+            <w:tcW w:w="1260" w:type="dxa"/>
+            <w:vAlign w:val="center"/>
+          </w:tcPr>
+          <w:p>
+            <w:pPr>
+              <w:spacing w:after="0" w:line="240" w:lineRule="auto"/>
+              <w:jc w:val="center"/>
+              <w:rPr>
+                <w:sz w:val="14"/>
+                <w:szCs w:val="14"/>
+              </w:rPr>
+            </w:pPr>
+            <w:r>
+              <w:rPr>
+                <w:sz w:val="14"/>
+                <w:szCs w:val="14"/>
               </w:rPr>
               <w:t>NMX</w:t>
             </w:r>
@@ -1819,14 +1756,14 @@
               <w:spacing w:after="0" w:line="240" w:lineRule="auto"/>
               <w:jc w:val="center"/>
               <w:rPr>
-                <w:sz w:val="16"/>
-                <w:szCs w:val="16"/>
-              </w:rPr>
-            </w:pPr>
-            <w:r>
-              <w:rPr>
-                <w:sz w:val="16"/>
-                <w:szCs w:val="16"/>
+                <w:sz w:val="14"/>
+                <w:szCs w:val="14"/>
+              </w:rPr>
+            </w:pPr>
+            <w:r>
+              <w:rPr>
+                <w:sz w:val="14"/>
+                <w:szCs w:val="14"/>
               </w:rPr>
               <w:t>HBX</w:t>
             </w:r>
@@ -1842,14 +1779,14 @@
               <w:spacing w:after="0" w:line="240" w:lineRule="auto"/>
               <w:jc w:val="center"/>
               <w:rPr>
-                <w:sz w:val="16"/>
-                <w:szCs w:val="16"/>
-              </w:rPr>
-            </w:pPr>
-            <w:r>
-              <w:rPr>
-                <w:sz w:val="16"/>
-                <w:szCs w:val="16"/>
+                <w:sz w:val="14"/>
+                <w:szCs w:val="14"/>
+              </w:rPr>
+            </w:pPr>
+            <w:r>
+              <w:rPr>
+                <w:sz w:val="14"/>
+                <w:szCs w:val="14"/>
               </w:rPr>
               <w:t>BFX</w:t>
             </w:r>
@@ -1865,14 +1802,14 @@
               <w:spacing w:after="0" w:line="240" w:lineRule="auto"/>
               <w:jc w:val="center"/>
               <w:rPr>
-                <w:sz w:val="16"/>
-                <w:szCs w:val="16"/>
-              </w:rPr>
-            </w:pPr>
-            <w:r>
-              <w:rPr>
-                <w:sz w:val="16"/>
-                <w:szCs w:val="16"/>
+                <w:sz w:val="14"/>
+                <w:szCs w:val="14"/>
+              </w:rPr>
+            </w:pPr>
+            <w:r>
+              <w:rPr>
+                <w:sz w:val="14"/>
+                <w:szCs w:val="14"/>
               </w:rPr>
               <w:t>D1</w:t>
             </w:r>
@@ -1888,14 +1825,14 @@
               <w:spacing w:after="0" w:line="240" w:lineRule="auto"/>
               <w:jc w:val="center"/>
               <w:rPr>
-                <w:sz w:val="16"/>
-                <w:szCs w:val="16"/>
-              </w:rPr>
-            </w:pPr>
-            <w:r>
-              <w:rPr>
-                <w:sz w:val="16"/>
-                <w:szCs w:val="16"/>
+                <w:sz w:val="14"/>
+                <w:szCs w:val="14"/>
+              </w:rPr>
+            </w:pPr>
+            <w:r>
+              <w:rPr>
+                <w:sz w:val="14"/>
+                <w:szCs w:val="14"/>
               </w:rPr>
               <w:t>D2</w:t>
             </w:r>
@@ -1911,14 +1848,14 @@
               <w:spacing w:after="0" w:line="240" w:lineRule="auto"/>
               <w:jc w:val="center"/>
               <w:rPr>
-                <w:sz w:val="16"/>
-                <w:szCs w:val="16"/>
-              </w:rPr>
-            </w:pPr>
-            <w:r>
-              <w:rPr>
-                <w:sz w:val="16"/>
-                <w:szCs w:val="16"/>
+                <w:sz w:val="14"/>
+                <w:szCs w:val="14"/>
+              </w:rPr>
+            </w:pPr>
+            <w:r>
+              <w:rPr>
+                <w:sz w:val="14"/>
+                <w:szCs w:val="14"/>
               </w:rPr>
               <w:t>D3</w:t>
             </w:r>
@@ -1934,14 +1871,14 @@
               <w:spacing w:after="0" w:line="240" w:lineRule="auto"/>
               <w:jc w:val="center"/>
               <w:rPr>
-                <w:sz w:val="16"/>
-                <w:szCs w:val="16"/>
-              </w:rPr>
-            </w:pPr>
-            <w:r>
-              <w:rPr>
-                <w:sz w:val="16"/>
-                <w:szCs w:val="16"/>
+                <w:sz w:val="14"/>
+                <w:szCs w:val="14"/>
+              </w:rPr>
+            </w:pPr>
+            <w:r>
+              <w:rPr>
+                <w:sz w:val="14"/>
+                <w:szCs w:val="14"/>
               </w:rPr>
               <w:t>D4</w:t>
             </w:r>
@@ -1957,14 +1894,14 @@
               <w:spacing w:after="0" w:line="240" w:lineRule="auto"/>
               <w:jc w:val="center"/>
               <w:rPr>
-                <w:sz w:val="16"/>
-                <w:szCs w:val="16"/>
-              </w:rPr>
-            </w:pPr>
-            <w:r>
-              <w:rPr>
-                <w:sz w:val="16"/>
-                <w:szCs w:val="16"/>
+                <w:sz w:val="14"/>
+                <w:szCs w:val="14"/>
+              </w:rPr>
+            </w:pPr>
+            <w:r>
+              <w:rPr>
+                <w:sz w:val="14"/>
+                <w:szCs w:val="14"/>
               </w:rPr>
               <w:t>D5</w:t>
             </w:r>
@@ -1972,6 +1909,98 @@
         </w:tc>
         <w:tc>
           <w:tcPr>
+            <w:tcW w:w="630" w:type="dxa"/>
+            <w:vAlign w:val="center"/>
+          </w:tcPr>
+          <w:p>
+            <w:pPr>
+              <w:spacing w:after="0" w:line="240" w:lineRule="auto"/>
+              <w:jc w:val="center"/>
+              <w:rPr>
+                <w:sz w:val="14"/>
+                <w:szCs w:val="14"/>
+              </w:rPr>
+            </w:pPr>
+            <w:r>
+              <w:rPr>
+                <w:sz w:val="14"/>
+                <w:szCs w:val="14"/>
+              </w:rPr>
+              <w:t>RB</w:t>
+            </w:r>
+          </w:p>
+        </w:tc>
+        <w:tc>
+          <w:tcPr>
+            <w:tcW w:w="360" w:type="dxa"/>
+            <w:vAlign w:val="center"/>
+          </w:tcPr>
+          <w:p>
+            <w:pPr>
+              <w:spacing w:after="0" w:line="240" w:lineRule="auto"/>
+              <w:jc w:val="center"/>
+              <w:rPr>
+                <w:sz w:val="14"/>
+                <w:szCs w:val="14"/>
+              </w:rPr>
+            </w:pPr>
+            <w:r>
+              <w:rPr>
+                <w:sz w:val="14"/>
+                <w:szCs w:val="14"/>
+              </w:rPr>
+              <w:t>DR</w:t>
+            </w:r>
+          </w:p>
+        </w:tc>
+        <w:tc>
+          <w:tcPr>
+            <w:tcW w:w="630" w:type="dxa"/>
+            <w:vAlign w:val="center"/>
+          </w:tcPr>
+          <w:p>
+            <w:pPr>
+              <w:spacing w:after="0" w:line="240" w:lineRule="auto"/>
+              <w:jc w:val="center"/>
+              <w:rPr>
+                <w:sz w:val="14"/>
+                <w:szCs w:val="14"/>
+              </w:rPr>
+            </w:pPr>
+            <w:r>
+              <w:rPr>
+                <w:sz w:val="14"/>
+                <w:szCs w:val="14"/>
+              </w:rPr>
+              <w:t>MNC</w:t>
+            </w:r>
+          </w:p>
+        </w:tc>
+        <w:tc>
+          <w:tcPr>
+            <w:tcW w:w="630" w:type="dxa"/>
+            <w:vAlign w:val="center"/>
+          </w:tcPr>
+          <w:p>
+            <w:pPr>
+              <w:spacing w:after="0" w:line="240" w:lineRule="auto"/>
+              <w:jc w:val="center"/>
+              <w:rPr>
+                <w:sz w:val="14"/>
+                <w:szCs w:val="14"/>
+              </w:rPr>
+            </w:pPr>
+            <w:r>
+              <w:rPr>
+                <w:sz w:val="14"/>
+                <w:szCs w:val="14"/>
+              </w:rPr>
+              <w:t>SR</w:t>
+            </w:r>
+          </w:p>
+        </w:tc>
+        <w:tc>
+          <w:tcPr>
             <w:tcW w:w="450" w:type="dxa"/>
             <w:vAlign w:val="center"/>
           </w:tcPr>
@@ -1980,16 +2009,154 @@
               <w:spacing w:after="0" w:line="240" w:lineRule="auto"/>
               <w:jc w:val="center"/>
               <w:rPr>
-                <w:sz w:val="16"/>
-                <w:szCs w:val="16"/>
-              </w:rPr>
-            </w:pPr>
-            <w:r>
-              <w:rPr>
-                <w:sz w:val="16"/>
-                <w:szCs w:val="16"/>
-              </w:rPr>
-              <w:t>RB</w:t>
+                <w:sz w:val="14"/>
+                <w:szCs w:val="14"/>
+              </w:rPr>
+            </w:pPr>
+            <w:r>
+              <w:rPr>
+                <w:sz w:val="14"/>
+                <w:szCs w:val="14"/>
+              </w:rPr>
+              <w:t>SD</w:t>
+            </w:r>
+          </w:p>
+        </w:tc>
+        <w:tc>
+          <w:tcPr>
+            <w:tcW w:w="720" w:type="dxa"/>
+            <w:vAlign w:val="center"/>
+          </w:tcPr>
+          <w:p>
+            <w:pPr>
+              <w:spacing w:after="0" w:line="240" w:lineRule="auto"/>
+              <w:jc w:val="center"/>
+              <w:rPr>
+                <w:sz w:val="14"/>
+                <w:szCs w:val="14"/>
+              </w:rPr>
+            </w:pPr>
+            <w:r>
+              <w:rPr>
+                <w:sz w:val="14"/>
+                <w:szCs w:val="14"/>
+              </w:rPr>
+              <w:t>TB</w:t>
+            </w:r>
+          </w:p>
+        </w:tc>
+        <w:tc>
+          <w:tcPr>
+            <w:tcW w:w="360" w:type="dxa"/>
+            <w:vAlign w:val="center"/>
+          </w:tcPr>
+          <w:p>
+            <w:pPr>
+              <w:spacing w:after="0" w:line="240" w:lineRule="auto"/>
+              <w:jc w:val="center"/>
+              <w:rPr>
+                <w:sz w:val="14"/>
+                <w:szCs w:val="14"/>
+              </w:rPr>
+            </w:pPr>
+            <w:r>
+              <w:rPr>
+                <w:sz w:val="14"/>
+                <w:szCs w:val="14"/>
+              </w:rPr>
+              <w:t>DI</w:t>
+            </w:r>
+          </w:p>
+        </w:tc>
+        <w:tc>
+          <w:tcPr>
+            <w:tcW w:w="720" w:type="dxa"/>
+            <w:vAlign w:val="center"/>
+          </w:tcPr>
+          <w:p>
+            <w:pPr>
+              <w:spacing w:after="0" w:line="240" w:lineRule="auto"/>
+              <w:jc w:val="center"/>
+              <w:rPr>
+                <w:sz w:val="14"/>
+                <w:szCs w:val="14"/>
+              </w:rPr>
+            </w:pPr>
+            <w:r>
+              <w:rPr>
+                <w:sz w:val="14"/>
+                <w:szCs w:val="14"/>
+              </w:rPr>
+              <w:t>INVX</w:t>
+            </w:r>
+          </w:p>
+        </w:tc>
+        <w:tc>
+          <w:tcPr>
+            <w:tcW w:w="441" w:type="dxa"/>
+            <w:vAlign w:val="center"/>
+          </w:tcPr>
+          <w:p>
+            <w:pPr>
+              <w:spacing w:after="0" w:line="240" w:lineRule="auto"/>
+              <w:jc w:val="center"/>
+              <w:rPr>
+                <w:sz w:val="14"/>
+                <w:szCs w:val="14"/>
+              </w:rPr>
+            </w:pPr>
+            <w:r>
+              <w:rPr>
+                <w:sz w:val="14"/>
+                <w:szCs w:val="14"/>
+              </w:rPr>
+              <w:t>IA</w:t>
+            </w:r>
+          </w:p>
+        </w:tc>
+        <w:tc>
+          <w:tcPr>
+            <w:tcW w:w="325" w:type="dxa"/>
+            <w:vAlign w:val="center"/>
+          </w:tcPr>
+          <w:p>
+            <w:pPr>
+              <w:spacing w:after="0" w:line="240" w:lineRule="auto"/>
+              <w:jc w:val="center"/>
+              <w:rPr>
+                <w:sz w:val="14"/>
+                <w:szCs w:val="14"/>
+              </w:rPr>
+            </w:pPr>
+            <w:r>
+              <w:rPr>
+                <w:sz w:val="14"/>
+                <w:szCs w:val="14"/>
+              </w:rPr>
+              <w:t>PR</w:t>
+            </w:r>
+          </w:p>
+        </w:tc>
+        <w:tc>
+          <w:tcPr>
+            <w:tcW w:w="494" w:type="dxa"/>
+            <w:vAlign w:val="center"/>
+          </w:tcPr>
+          <w:p>
+            <w:pPr>
+              <w:spacing w:after="0" w:line="240" w:lineRule="auto"/>
+              <w:jc w:val="center"/>
+              <w:rPr>
+                <w:sz w:val="14"/>
+                <w:szCs w:val="14"/>
+              </w:rPr>
+            </w:pPr>
+            <w:r>
+              <w:rPr>
+                <w:sz w:val="14"/>
+                <w:szCs w:val="14"/>
+              </w:rPr>
+              <w:t>ODL</w:t>
             </w:r>
           </w:p>
         </w:tc>
@@ -2003,62 +2170,108 @@
               <w:spacing w:after="0" w:line="240" w:lineRule="auto"/>
               <w:jc w:val="center"/>
               <w:rPr>
-                <w:sz w:val="16"/>
-                <w:szCs w:val="16"/>
-              </w:rPr>
-            </w:pPr>
-            <w:r>
-              <w:rPr>
-                <w:sz w:val="16"/>
-                <w:szCs w:val="16"/>
-              </w:rPr>
-              <w:t>DR</w:t>
-            </w:r>
-          </w:p>
-        </w:tc>
-        <w:tc>
-          <w:tcPr>
-            <w:tcW w:w="630" w:type="dxa"/>
-            <w:vAlign w:val="center"/>
-          </w:tcPr>
-          <w:p>
-            <w:pPr>
-              <w:spacing w:after="0" w:line="240" w:lineRule="auto"/>
-              <w:jc w:val="center"/>
-              <w:rPr>
-                <w:sz w:val="16"/>
-                <w:szCs w:val="16"/>
-              </w:rPr>
-            </w:pPr>
-            <w:r>
-              <w:rPr>
-                <w:sz w:val="16"/>
-                <w:szCs w:val="16"/>
-              </w:rPr>
-              <w:t>MNC</w:t>
-            </w:r>
-          </w:p>
-        </w:tc>
-        <w:tc>
-          <w:tcPr>
-            <w:tcW w:w="630" w:type="dxa"/>
-            <w:vAlign w:val="center"/>
-          </w:tcPr>
-          <w:p>
-            <w:pPr>
-              <w:spacing w:after="0" w:line="240" w:lineRule="auto"/>
-              <w:jc w:val="center"/>
-              <w:rPr>
-                <w:sz w:val="16"/>
-                <w:szCs w:val="16"/>
-              </w:rPr>
-            </w:pPr>
-            <w:r>
-              <w:rPr>
-                <w:sz w:val="16"/>
-                <w:szCs w:val="16"/>
-              </w:rPr>
-              <w:t>SR</w:t>
+                <w:sz w:val="14"/>
+                <w:szCs w:val="14"/>
+              </w:rPr>
+            </w:pPr>
+            <w:r>
+              <w:rPr>
+                <w:sz w:val="14"/>
+                <w:szCs w:val="14"/>
+              </w:rPr>
+              <w:t>CBM</w:t>
+            </w:r>
+          </w:p>
+        </w:tc>
+        <w:tc>
+          <w:tcPr>
+            <w:tcW w:w="810" w:type="dxa"/>
+            <w:vAlign w:val="center"/>
+          </w:tcPr>
+          <w:p>
+            <w:pPr>
+              <w:spacing w:after="0" w:line="240" w:lineRule="auto"/>
+              <w:jc w:val="center"/>
+              <w:rPr>
+                <w:sz w:val="14"/>
+                <w:szCs w:val="14"/>
+              </w:rPr>
+            </w:pPr>
+            <w:r>
+              <w:rPr>
+                <w:sz w:val="14"/>
+                <w:szCs w:val="14"/>
+              </w:rPr>
+              <w:t>LMOUT</w:t>
+            </w:r>
+          </w:p>
+        </w:tc>
+        <w:tc>
+          <w:tcPr>
+            <w:tcW w:w="720" w:type="dxa"/>
+            <w:vAlign w:val="center"/>
+          </w:tcPr>
+          <w:p>
+            <w:pPr>
+              <w:spacing w:after="0" w:line="240" w:lineRule="auto"/>
+              <w:jc w:val="center"/>
+              <w:rPr>
+                <w:sz w:val="14"/>
+                <w:szCs w:val="14"/>
+              </w:rPr>
+            </w:pPr>
+            <w:r>
+              <w:rPr>
+                <w:sz w:val="14"/>
+                <w:szCs w:val="14"/>
+              </w:rPr>
+              <w:t>DC</w:t>
+            </w:r>
+          </w:p>
+        </w:tc>
+        <w:tc>
+          <w:tcPr>
+            <w:tcW w:w="720" w:type="dxa"/>
+            <w:vAlign w:val="center"/>
+          </w:tcPr>
+          <w:p>
+            <w:pPr>
+              <w:spacing w:after="0" w:line="240" w:lineRule="auto"/>
+              <w:jc w:val="center"/>
+              <w:rPr>
+                <w:sz w:val="14"/>
+                <w:szCs w:val="14"/>
+              </w:rPr>
+            </w:pPr>
+            <w:r>
+              <w:rPr>
+                <w:sz w:val="14"/>
+                <w:szCs w:val="14"/>
+              </w:rPr>
+              <w:t>IBX</w:t>
+            </w:r>
+          </w:p>
+        </w:tc>
+        <w:tc>
+          <w:tcPr>
+            <w:tcW w:w="540" w:type="dxa"/>
+            <w:vAlign w:val="center"/>
+          </w:tcPr>
+          <w:p>
+            <w:pPr>
+              <w:spacing w:after="0" w:line="240" w:lineRule="auto"/>
+              <w:jc w:val="center"/>
+              <w:rPr>
+                <w:sz w:val="14"/>
+                <w:szCs w:val="14"/>
+              </w:rPr>
+            </w:pPr>
+            <w:r>
+              <w:rPr>
+                <w:sz w:val="14"/>
+                <w:szCs w:val="14"/>
+              </w:rPr>
+              <w:t>D6</w:t>
             </w:r>
           </w:p>
         </w:tc>
@@ -2072,16 +2285,85 @@
               <w:spacing w:after="0" w:line="240" w:lineRule="auto"/>
               <w:jc w:val="center"/>
               <w:rPr>
-                <w:sz w:val="16"/>
-                <w:szCs w:val="16"/>
-              </w:rPr>
-            </w:pPr>
-            <w:r>
-              <w:rPr>
-                <w:sz w:val="16"/>
-                <w:szCs w:val="16"/>
-              </w:rPr>
-              <w:t>SD</w:t>
+                <w:sz w:val="14"/>
+                <w:szCs w:val="14"/>
+              </w:rPr>
+            </w:pPr>
+            <w:r>
+              <w:rPr>
+                <w:sz w:val="14"/>
+                <w:szCs w:val="14"/>
+              </w:rPr>
+              <w:t>D7</w:t>
+            </w:r>
+          </w:p>
+        </w:tc>
+        <w:tc>
+          <w:tcPr>
+            <w:tcW w:w="450" w:type="dxa"/>
+            <w:vAlign w:val="center"/>
+          </w:tcPr>
+          <w:p>
+            <w:pPr>
+              <w:spacing w:after="0" w:line="240" w:lineRule="auto"/>
+              <w:jc w:val="center"/>
+              <w:rPr>
+                <w:sz w:val="14"/>
+                <w:szCs w:val="14"/>
+              </w:rPr>
+            </w:pPr>
+            <w:r>
+              <w:rPr>
+                <w:sz w:val="14"/>
+                <w:szCs w:val="14"/>
+              </w:rPr>
+              <w:t>D8</w:t>
+            </w:r>
+          </w:p>
+        </w:tc>
+        <w:tc>
+          <w:tcPr>
+            <w:tcW w:w="450" w:type="dxa"/>
+            <w:vAlign w:val="center"/>
+          </w:tcPr>
+          <w:p>
+            <w:pPr>
+              <w:spacing w:after="0" w:line="240" w:lineRule="auto"/>
+              <w:jc w:val="center"/>
+              <w:rPr>
+                <w:sz w:val="14"/>
+                <w:szCs w:val="14"/>
+              </w:rPr>
+            </w:pPr>
+            <w:r>
+              <w:rPr>
+                <w:sz w:val="14"/>
+                <w:szCs w:val="14"/>
+              </w:rPr>
+              <w:t>D9</w:t>
+            </w:r>
+          </w:p>
+        </w:tc>
+        <w:tc>
+          <w:tcPr>
+            <w:tcW w:w="450" w:type="dxa"/>
+            <w:vAlign w:val="center"/>
+          </w:tcPr>
+          <w:p>
+            <w:pPr>
+              <w:spacing w:after="0" w:line="240" w:lineRule="auto"/>
+              <w:jc w:val="center"/>
+              <w:rPr>
+                <w:sz w:val="14"/>
+                <w:szCs w:val="14"/>
+              </w:rPr>
+            </w:pPr>
+            <w:r>
+              <w:rPr>
+                <w:sz w:val="14"/>
+                <w:szCs w:val="14"/>
+              </w:rPr>
+              <w:t>DX</w:t>
             </w:r>
           </w:p>
         </w:tc>
@@ -2095,39 +2377,16 @@
               <w:spacing w:after="0" w:line="240" w:lineRule="auto"/>
               <w:jc w:val="center"/>
               <w:rPr>
-                <w:sz w:val="16"/>
-                <w:szCs w:val="16"/>
-              </w:rPr>
-            </w:pPr>
-            <w:r>
-              <w:rPr>
-                <w:sz w:val="16"/>
-                <w:szCs w:val="16"/>
-              </w:rPr>
-              <w:t>TB</w:t>
-            </w:r>
-          </w:p>
-        </w:tc>
-        <w:tc>
-          <w:tcPr>
-            <w:tcW w:w="360" w:type="dxa"/>
-            <w:vAlign w:val="center"/>
-          </w:tcPr>
-          <w:p>
-            <w:pPr>
-              <w:spacing w:after="0" w:line="240" w:lineRule="auto"/>
-              <w:jc w:val="center"/>
-              <w:rPr>
-                <w:sz w:val="16"/>
-                <w:szCs w:val="16"/>
-              </w:rPr>
-            </w:pPr>
-            <w:r>
-              <w:rPr>
-                <w:sz w:val="16"/>
-                <w:szCs w:val="16"/>
-              </w:rPr>
-              <w:t>DI</w:t>
+                <w:sz w:val="14"/>
+                <w:szCs w:val="14"/>
+              </w:rPr>
+            </w:pPr>
+            <w:r>
+              <w:rPr>
+                <w:sz w:val="14"/>
+                <w:szCs w:val="14"/>
+              </w:rPr>
+              <w:t>TOCX</w:t>
             </w:r>
           </w:p>
         </w:tc>
@@ -2141,336 +2400,14 @@
               <w:spacing w:after="0" w:line="240" w:lineRule="auto"/>
               <w:jc w:val="center"/>
               <w:rPr>
-                <w:sz w:val="16"/>
-                <w:szCs w:val="16"/>
-              </w:rPr>
-            </w:pPr>
-            <w:r>
-              <w:rPr>
-                <w:sz w:val="16"/>
-                <w:szCs w:val="16"/>
-              </w:rPr>
-              <w:t>AINVX</w:t>
-            </w:r>
-          </w:p>
-        </w:tc>
-        <w:tc>
-          <w:tcPr>
-            <w:tcW w:w="441" w:type="dxa"/>
-            <w:vAlign w:val="center"/>
-          </w:tcPr>
-          <w:p>
-            <w:pPr>
-              <w:spacing w:after="0" w:line="240" w:lineRule="auto"/>
-              <w:jc w:val="center"/>
-              <w:rPr>
-                <w:sz w:val="16"/>
-                <w:szCs w:val="16"/>
-              </w:rPr>
-            </w:pPr>
-            <w:r>
-              <w:rPr>
-                <w:sz w:val="16"/>
-                <w:szCs w:val="16"/>
-              </w:rPr>
-              <w:t>IA</w:t>
-            </w:r>
-          </w:p>
-        </w:tc>
-        <w:tc>
-          <w:tcPr>
-            <w:tcW w:w="325" w:type="dxa"/>
-            <w:vAlign w:val="center"/>
-          </w:tcPr>
-          <w:p>
-            <w:pPr>
-              <w:spacing w:after="0" w:line="240" w:lineRule="auto"/>
-              <w:jc w:val="center"/>
-              <w:rPr>
-                <w:sz w:val="16"/>
-                <w:szCs w:val="16"/>
-              </w:rPr>
-            </w:pPr>
-            <w:r>
-              <w:rPr>
-                <w:sz w:val="16"/>
-                <w:szCs w:val="16"/>
-              </w:rPr>
-              <w:t>PR</w:t>
-            </w:r>
-          </w:p>
-        </w:tc>
-        <w:tc>
-          <w:tcPr>
-            <w:tcW w:w="560" w:type="dxa"/>
-            <w:vAlign w:val="center"/>
-          </w:tcPr>
-          <w:p>
-            <w:pPr>
-              <w:spacing w:after="0" w:line="240" w:lineRule="auto"/>
-              <w:jc w:val="center"/>
-              <w:rPr>
-                <w:sz w:val="16"/>
-                <w:szCs w:val="16"/>
-              </w:rPr>
-            </w:pPr>
-            <w:r>
-              <w:rPr>
-                <w:sz w:val="16"/>
-                <w:szCs w:val="16"/>
-              </w:rPr>
-              <w:t>ODL</w:t>
-            </w:r>
-          </w:p>
-        </w:tc>
-        <w:tc>
-          <w:tcPr>
-            <w:tcW w:w="560" w:type="dxa"/>
-            <w:vAlign w:val="center"/>
-          </w:tcPr>
-          <w:p>
-            <w:pPr>
-              <w:spacing w:after="0" w:line="240" w:lineRule="auto"/>
-              <w:jc w:val="center"/>
-              <w:rPr>
-                <w:sz w:val="16"/>
-                <w:szCs w:val="16"/>
-              </w:rPr>
-            </w:pPr>
-            <w:r>
-              <w:rPr>
-                <w:sz w:val="16"/>
-                <w:szCs w:val="16"/>
-              </w:rPr>
-              <w:t>CBM</w:t>
-            </w:r>
-          </w:p>
-        </w:tc>
-        <w:tc>
-          <w:tcPr>
-            <w:tcW w:w="770" w:type="dxa"/>
-            <w:vAlign w:val="center"/>
-          </w:tcPr>
-          <w:p>
-            <w:pPr>
-              <w:spacing w:after="0" w:line="240" w:lineRule="auto"/>
-              <w:jc w:val="center"/>
-              <w:rPr>
-                <w:sz w:val="16"/>
-                <w:szCs w:val="16"/>
-              </w:rPr>
-            </w:pPr>
-            <w:r>
-              <w:rPr>
-                <w:sz w:val="16"/>
-                <w:szCs w:val="16"/>
-              </w:rPr>
-              <w:t>LMOUT</w:t>
-            </w:r>
-          </w:p>
-        </w:tc>
-        <w:tc>
-          <w:tcPr>
-            <w:tcW w:w="810" w:type="dxa"/>
-            <w:vAlign w:val="center"/>
-          </w:tcPr>
-          <w:p>
-            <w:pPr>
-              <w:spacing w:after="0" w:line="240" w:lineRule="auto"/>
-              <w:jc w:val="center"/>
-              <w:rPr>
-                <w:sz w:val="16"/>
-                <w:szCs w:val="16"/>
-              </w:rPr>
-            </w:pPr>
-            <w:r>
-              <w:rPr>
-                <w:sz w:val="16"/>
-                <w:szCs w:val="16"/>
-              </w:rPr>
-              <w:t>DC</w:t>
-            </w:r>
-          </w:p>
-        </w:tc>
-        <w:tc>
-          <w:tcPr>
-            <w:tcW w:w="720" w:type="dxa"/>
-            <w:vAlign w:val="center"/>
-          </w:tcPr>
-          <w:p>
-            <w:pPr>
-              <w:spacing w:after="0" w:line="240" w:lineRule="auto"/>
-              <w:jc w:val="center"/>
-              <w:rPr>
-                <w:sz w:val="16"/>
-                <w:szCs w:val="16"/>
-              </w:rPr>
-            </w:pPr>
-            <w:r>
-              <w:rPr>
-                <w:sz w:val="16"/>
-                <w:szCs w:val="16"/>
-              </w:rPr>
-              <w:t>IBX</w:t>
-            </w:r>
-          </w:p>
-        </w:tc>
-        <w:tc>
-          <w:tcPr>
-            <w:tcW w:w="360" w:type="dxa"/>
-            <w:vAlign w:val="center"/>
-          </w:tcPr>
-          <w:p>
-            <w:pPr>
-              <w:spacing w:after="0" w:line="240" w:lineRule="auto"/>
-              <w:jc w:val="center"/>
-              <w:rPr>
-                <w:sz w:val="16"/>
-                <w:szCs w:val="16"/>
-              </w:rPr>
-            </w:pPr>
-            <w:r>
-              <w:rPr>
-                <w:sz w:val="16"/>
-                <w:szCs w:val="16"/>
-              </w:rPr>
-              <w:t>D6</w:t>
-            </w:r>
-          </w:p>
-        </w:tc>
-        <w:tc>
-          <w:tcPr>
-            <w:tcW w:w="360" w:type="dxa"/>
-            <w:vAlign w:val="center"/>
-          </w:tcPr>
-          <w:p>
-            <w:pPr>
-              <w:spacing w:after="0" w:line="240" w:lineRule="auto"/>
-              <w:jc w:val="center"/>
-              <w:rPr>
-                <w:sz w:val="16"/>
-                <w:szCs w:val="16"/>
-              </w:rPr>
-            </w:pPr>
-            <w:r>
-              <w:rPr>
-                <w:sz w:val="16"/>
-                <w:szCs w:val="16"/>
-              </w:rPr>
-              <w:t>D7</w:t>
-            </w:r>
-          </w:p>
-        </w:tc>
-        <w:tc>
-          <w:tcPr>
-            <w:tcW w:w="360" w:type="dxa"/>
-            <w:vAlign w:val="center"/>
-          </w:tcPr>
-          <w:p>
-            <w:pPr>
-              <w:spacing w:after="0" w:line="240" w:lineRule="auto"/>
-              <w:jc w:val="center"/>
-              <w:rPr>
-                <w:sz w:val="16"/>
-                <w:szCs w:val="16"/>
-              </w:rPr>
-            </w:pPr>
-            <w:r>
-              <w:rPr>
-                <w:sz w:val="16"/>
-                <w:szCs w:val="16"/>
-              </w:rPr>
-              <w:t>D8</w:t>
-            </w:r>
-          </w:p>
-        </w:tc>
-        <w:tc>
-          <w:tcPr>
-            <w:tcW w:w="360" w:type="dxa"/>
-            <w:vAlign w:val="center"/>
-          </w:tcPr>
-          <w:p>
-            <w:pPr>
-              <w:spacing w:after="0" w:line="240" w:lineRule="auto"/>
-              <w:jc w:val="center"/>
-              <w:rPr>
-                <w:sz w:val="16"/>
-                <w:szCs w:val="16"/>
-              </w:rPr>
-            </w:pPr>
-            <w:r>
-              <w:rPr>
-                <w:sz w:val="16"/>
-                <w:szCs w:val="16"/>
-              </w:rPr>
-              <w:t>D9</w:t>
-            </w:r>
-          </w:p>
-        </w:tc>
-        <w:tc>
-          <w:tcPr>
-            <w:tcW w:w="360" w:type="dxa"/>
-            <w:vAlign w:val="center"/>
-          </w:tcPr>
-          <w:p>
-            <w:pPr>
-              <w:spacing w:after="0" w:line="240" w:lineRule="auto"/>
-              <w:jc w:val="center"/>
-              <w:rPr>
-                <w:sz w:val="16"/>
-                <w:szCs w:val="16"/>
-              </w:rPr>
-            </w:pPr>
-            <w:r>
-              <w:rPr>
-                <w:sz w:val="16"/>
-                <w:szCs w:val="16"/>
-              </w:rPr>
-              <w:t>DX</w:t>
-            </w:r>
-          </w:p>
-        </w:tc>
-        <w:tc>
-          <w:tcPr>
-            <w:tcW w:w="854" w:type="dxa"/>
-            <w:vAlign w:val="center"/>
-          </w:tcPr>
-          <w:p>
-            <w:pPr>
-              <w:spacing w:after="0" w:line="240" w:lineRule="auto"/>
-              <w:jc w:val="center"/>
-              <w:rPr>
-                <w:sz w:val="16"/>
-                <w:szCs w:val="16"/>
-              </w:rPr>
-            </w:pPr>
-            <w:r>
-              <w:rPr>
-                <w:sz w:val="16"/>
-                <w:szCs w:val="16"/>
-              </w:rPr>
-              <w:t>TOCX</w:t>
-            </w:r>
-          </w:p>
-        </w:tc>
-        <w:tc>
-          <w:tcPr>
-            <w:tcW w:w="900" w:type="dxa"/>
-            <w:vAlign w:val="center"/>
-          </w:tcPr>
-          <w:p>
-            <w:pPr>
-              <w:spacing w:after="0" w:line="240" w:lineRule="auto"/>
-              <w:jc w:val="center"/>
-              <w:rPr>
-                <w:sz w:val="16"/>
-                <w:szCs w:val="16"/>
-              </w:rPr>
-            </w:pPr>
-            <w:r>
-              <w:rPr>
-                <w:sz w:val="16"/>
-                <w:szCs w:val="16"/>
+                <w:sz w:val="14"/>
+                <w:szCs w:val="14"/>
+              </w:rPr>
+            </w:pPr>
+            <w:r>
+              <w:rPr>
+                <w:sz w:val="14"/>
+                <w:szCs w:val="14"/>
               </w:rPr>
               <w:t>TOSX</w:t>
             </w:r>
@@ -2484,8 +2421,6 @@
           <w:tab w:val="left" w:pos="3142"/>
         </w:tabs>
       </w:pPr>
-      <w:bookmarkStart w:id="0" w:name="_GoBack"/>
-      <w:bookmarkEnd w:id="0"/>
     </w:p>
     <w:sectPr>
       <w:pgSz w:w="20160" w:h="12240" w:orient="landscape" w:code="5"/>
@@ -3276,7 +3211,7 @@
 </file>
 
 <file path=customXml/itemProps1.xml><?xml version="1.0" encoding="utf-8"?>
-<ds:datastoreItem xmlns:ds="http://schemas.openxmlformats.org/officeDocument/2006/customXml" ds:itemID="{82F107E2-B6F4-4753-A62C-8A4170397305}">
+<ds:datastoreItem xmlns:ds="http://schemas.openxmlformats.org/officeDocument/2006/customXml" ds:itemID="{9F2357DD-210D-42BD-BBB1-5578FE8C4843}">
   <ds:schemaRefs>
     <ds:schemaRef ds:uri="http://schemas.openxmlformats.org/officeDocument/2006/bibliography"/>
   </ds:schemaRefs>

</xml_diff>